<commit_message>
update historias de usuario
</commit_message>
<xml_diff>
--- a/Historias_de_usuario.docx
+++ b/Historias_de_usuario.docx
@@ -27,21 +27,7 @@
         <w:rPr>
           <w:lang w:val="es-CL"/>
         </w:rPr>
-        <w:t xml:space="preserve">Fortalecer la confianza de los transeúntes de los campus </w:t>
-      </w:r>
-      <w:proofErr w:type="spellStart"/>
-      <w:r>
-        <w:rPr>
-          <w:lang w:val="es-CL"/>
-        </w:rPr>
-        <w:t>UDEC</w:t>
-      </w:r>
-      <w:proofErr w:type="spellEnd"/>
-      <w:r>
-        <w:rPr>
-          <w:lang w:val="es-CL"/>
-        </w:rPr>
-        <w:t xml:space="preserve"> mediante un sistema </w:t>
+        <w:t xml:space="preserve">Fortalecer la confianza de los transeúntes de los campus UDEC mediante un sistema </w:t>
       </w:r>
       <w:r>
         <w:rPr>
@@ -59,21 +45,13 @@
         <w:rPr>
           <w:lang w:val="es-CL"/>
         </w:rPr>
-        <w:t xml:space="preserve">de forma ágil y amigable entre transeúntes y personal </w:t>
-      </w:r>
-      <w:proofErr w:type="spellStart"/>
-      <w:r>
-        <w:rPr>
-          <w:lang w:val="es-CL"/>
-        </w:rPr>
-        <w:t>UDEC</w:t>
-      </w:r>
-      <w:proofErr w:type="spellEnd"/>
-      <w:r>
-        <w:rPr>
-          <w:lang w:val="es-CL"/>
-        </w:rPr>
-        <w:t>.</w:t>
+        <w:t>de forma ágil y amigable entre transeúntes y personal UDEC</w:t>
+      </w:r>
+      <w:r>
+        <w:rPr>
+          <w:lang w:val="es-CL"/>
+        </w:rPr>
+        <w:t>, a diferencia de otros sistemas de menor alcance.</w:t>
       </w:r>
     </w:p>
     <w:p>
@@ -492,7 +470,31 @@
         <w:rPr>
           <w:lang w:val="es-CL"/>
         </w:rPr>
-        <w:t>, quiero poder eliminar reportes de objeto perdidos que lleven mucho tiempo sin ser encontrados, fueron entregados o por otra causa para reducir el número de reportes que el sistema administra.</w:t>
+        <w:t>, quiero poder eliminar reportes de objeto</w:t>
+      </w:r>
+      <w:r>
+        <w:rPr>
+          <w:lang w:val="es-CL"/>
+        </w:rPr>
+        <w:t xml:space="preserve">s </w:t>
+      </w:r>
+      <w:r>
+        <w:rPr>
+          <w:lang w:val="es-CL"/>
+        </w:rPr>
+        <w:t xml:space="preserve">perdidos </w:t>
+      </w:r>
+      <w:r>
+        <w:rPr>
+          <w:lang w:val="es-CL"/>
+        </w:rPr>
+        <w:t>s</w:t>
+      </w:r>
+      <w:r>
+        <w:rPr>
+          <w:lang w:val="es-CL"/>
+        </w:rPr>
+        <w:t>eñalando su razón</w:t>
       </w:r>
       <w:r>
         <w:rPr>
@@ -502,12 +504,15 @@
       </w:r>
       <w:r>
         <w:rPr>
-          <w:b/>
-          <w:bCs/>
-          <w:u w:val="single"/>
-          <w:lang w:val="es-CL"/>
-        </w:rPr>
-        <w:t>Ojo(separar)</w:t>
+          <w:lang w:val="es-CL"/>
+        </w:rPr>
+        <w:t>para</w:t>
+      </w:r>
+      <w:r>
+        <w:rPr>
+          <w:lang w:val="es-CL"/>
+        </w:rPr>
+        <w:t xml:space="preserve"> que el sistema solo administre los necesarios.</w:t>
       </w:r>
     </w:p>
     <w:p>
@@ -553,79 +558,31 @@
         <w:rPr>
           <w:lang w:val="es-CL"/>
         </w:rPr>
-        <w:t>, quiero detallar la descripción del objeto perdido como tamaño</w:t>
-      </w:r>
-      <w:r>
-        <w:rPr>
-          <w:lang w:val="es-CL"/>
-        </w:rPr>
-        <w:t>, color, ubicación donde se perdió, etc. Para que pueda ser encontrado con más facilidad.</w:t>
-      </w:r>
-    </w:p>
-    <w:p>
-      <w:pPr>
-        <w:pStyle w:val="Prrafodelista"/>
-        <w:numPr>
-          <w:ilvl w:val="0"/>
-          <w:numId w:val="1"/>
-        </w:numPr>
-        <w:rPr>
-          <w:lang w:val="es-CL"/>
-        </w:rPr>
-      </w:pPr>
-      <w:r>
-        <w:rPr>
-          <w:lang w:val="es-CL"/>
-        </w:rPr>
-        <w:t>(</w:t>
-      </w:r>
-      <w:proofErr w:type="spellStart"/>
-      <w:r>
-        <w:rPr>
-          <w:lang w:val="es-CL"/>
-        </w:rPr>
-        <w:t>Must</w:t>
-      </w:r>
-      <w:proofErr w:type="spellEnd"/>
-      <w:r>
-        <w:rPr>
-          <w:lang w:val="es-CL"/>
-        </w:rPr>
-        <w:t xml:space="preserve">) Como </w:t>
-      </w:r>
-      <w:r>
-        <w:rPr>
-          <w:b/>
-          <w:bCs/>
-          <w:lang w:val="es-CL"/>
-        </w:rPr>
-        <w:t>buscador</w:t>
-      </w:r>
-      <w:r>
-        <w:rPr>
-          <w:lang w:val="es-CL"/>
-        </w:rPr>
-        <w:t>, quiero que la aplicación pueda funcionar en cualquier dispositivo móvil para que pueda garantizarme el acceso al sistema.</w:t>
-      </w:r>
-      <w:r>
-        <w:rPr>
-          <w:lang w:val="es-CL"/>
-        </w:rPr>
-        <w:t xml:space="preserve"> Ojo </w:t>
-      </w:r>
-      <w:proofErr w:type="spellStart"/>
-      <w:r>
-        <w:rPr>
-          <w:lang w:val="es-CL"/>
-        </w:rPr>
-        <w:t>req</w:t>
-      </w:r>
-      <w:proofErr w:type="spellEnd"/>
-      <w:r>
-        <w:rPr>
-          <w:lang w:val="es-CL"/>
-        </w:rPr>
-        <w:t>. No funcional.</w:t>
+        <w:t xml:space="preserve">, quiero detallar la descripción del objeto perdido </w:t>
+      </w:r>
+      <w:r>
+        <w:rPr>
+          <w:lang w:val="es-CL"/>
+        </w:rPr>
+        <w:t>p</w:t>
+      </w:r>
+      <w:r>
+        <w:rPr>
+          <w:lang w:val="es-CL"/>
+        </w:rPr>
+        <w:t>ara que pueda ser encontrado con m</w:t>
+      </w:r>
+      <w:r>
+        <w:rPr>
+          <w:lang w:val="es-CL"/>
+        </w:rPr>
+        <w:t>ayor</w:t>
+      </w:r>
+      <w:r>
+        <w:rPr>
+          <w:lang w:val="es-CL"/>
+        </w:rPr>
+        <w:t xml:space="preserve"> facilidad.</w:t>
       </w:r>
     </w:p>
     <w:p>

</xml_diff>

<commit_message>
actualización historias de usuario
</commit_message>
<xml_diff>
--- a/Historias_de_usuario.docx
+++ b/Historias_de_usuario.docx
@@ -154,7 +154,67 @@
         <w:rPr>
           <w:lang w:val="es-CL"/>
         </w:rPr>
-        <w:t xml:space="preserve"> quiero realizar un reporte sobre un objeto perdido para que pueda recuperarlo.</w:t>
+        <w:t xml:space="preserve"> quiero realizar </w:t>
+      </w:r>
+      <w:r>
+        <w:rPr>
+          <w:lang w:val="es-CL"/>
+        </w:rPr>
+        <w:t xml:space="preserve"> </w:t>
+      </w:r>
+      <w:r>
+        <w:rPr>
+          <w:lang w:val="es-CL"/>
+        </w:rPr>
+        <w:t>reporte</w:t>
+      </w:r>
+      <w:r>
+        <w:rPr>
+          <w:lang w:val="es-CL"/>
+        </w:rPr>
+        <w:t>s</w:t>
+      </w:r>
+      <w:r>
+        <w:rPr>
+          <w:lang w:val="es-CL"/>
+        </w:rPr>
+        <w:t xml:space="preserve"> sobre  objeto</w:t>
+      </w:r>
+      <w:r>
+        <w:rPr>
+          <w:lang w:val="es-CL"/>
+        </w:rPr>
+        <w:t>s</w:t>
+      </w:r>
+      <w:r>
+        <w:rPr>
+          <w:lang w:val="es-CL"/>
+        </w:rPr>
+        <w:t xml:space="preserve"> perdido</w:t>
+      </w:r>
+      <w:r>
+        <w:rPr>
+          <w:lang w:val="es-CL"/>
+        </w:rPr>
+        <w:t>s</w:t>
+      </w:r>
+      <w:r>
+        <w:rPr>
+          <w:lang w:val="es-CL"/>
+        </w:rPr>
+        <w:t xml:space="preserve"> </w:t>
+      </w:r>
+      <w:r>
+        <w:rPr>
+          <w:lang w:val="es-CL"/>
+        </w:rPr>
+        <w:t xml:space="preserve">con su descripción </w:t>
+      </w:r>
+      <w:r>
+        <w:rPr>
+          <w:lang w:val="es-CL"/>
+        </w:rPr>
+        <w:t>para que pueda recuperarlo.</w:t>
       </w:r>
     </w:p>
     <w:p>
@@ -558,31 +618,7 @@
         <w:rPr>
           <w:lang w:val="es-CL"/>
         </w:rPr>
-        <w:t xml:space="preserve">, quiero detallar la descripción del objeto perdido </w:t>
-      </w:r>
-      <w:r>
-        <w:rPr>
-          <w:lang w:val="es-CL"/>
-        </w:rPr>
-        <w:t>p</w:t>
-      </w:r>
-      <w:r>
-        <w:rPr>
-          <w:lang w:val="es-CL"/>
-        </w:rPr>
-        <w:t>ara que pueda ser encontrado con m</w:t>
-      </w:r>
-      <w:r>
-        <w:rPr>
-          <w:lang w:val="es-CL"/>
-        </w:rPr>
-        <w:t>ayor</w:t>
-      </w:r>
-      <w:r>
-        <w:rPr>
-          <w:lang w:val="es-CL"/>
-        </w:rPr>
-        <w:t xml:space="preserve"> facilidad.</w:t>
+        <w:t>, quiero que los datos que proporcione sean protegidos para estar seguro y confiado al usar el sistema.</w:t>
       </w:r>
     </w:p>
     <w:p>
@@ -614,7 +650,13 @@
         <w:rPr>
           <w:lang w:val="es-CL"/>
         </w:rPr>
-        <w:t xml:space="preserve">) Como </w:t>
+        <w:t xml:space="preserve">) </w:t>
+      </w:r>
+      <w:r>
+        <w:rPr>
+          <w:lang w:val="es-CL"/>
+        </w:rPr>
+        <w:t xml:space="preserve">Como </w:t>
       </w:r>
       <w:r>
         <w:rPr>
@@ -622,13 +664,119 @@
           <w:bCs/>
           <w:lang w:val="es-CL"/>
         </w:rPr>
-        <w:t>buscador</w:t>
-      </w:r>
-      <w:r>
-        <w:rPr>
-          <w:lang w:val="es-CL"/>
-        </w:rPr>
-        <w:t>, quiero que los datos que proporcione sean protegidos para estar seguro y confiado al usar el sistema.</w:t>
+        <w:t>administrador</w:t>
+      </w:r>
+      <w:r>
+        <w:rPr>
+          <w:b/>
+          <w:bCs/>
+          <w:lang w:val="es-CL"/>
+        </w:rPr>
+        <w:t>,</w:t>
+      </w:r>
+      <w:r>
+        <w:rPr>
+          <w:lang w:val="es-CL"/>
+        </w:rPr>
+        <w:t xml:space="preserve"> quiero realizar</w:t>
+      </w:r>
+      <w:r>
+        <w:rPr>
+          <w:lang w:val="es-CL"/>
+        </w:rPr>
+        <w:t xml:space="preserve"> </w:t>
+      </w:r>
+      <w:r>
+        <w:rPr>
+          <w:lang w:val="es-CL"/>
+        </w:rPr>
+        <w:t xml:space="preserve"> reporte</w:t>
+      </w:r>
+      <w:r>
+        <w:rPr>
+          <w:lang w:val="es-CL"/>
+        </w:rPr>
+        <w:t xml:space="preserve">s </w:t>
+      </w:r>
+      <w:r>
+        <w:rPr>
+          <w:lang w:val="es-CL"/>
+        </w:rPr>
+        <w:t>de objeto</w:t>
+      </w:r>
+      <w:r>
+        <w:rPr>
+          <w:lang w:val="es-CL"/>
+        </w:rPr>
+        <w:t xml:space="preserve">s </w:t>
+      </w:r>
+      <w:r>
+        <w:rPr>
+          <w:lang w:val="es-CL"/>
+        </w:rPr>
+        <w:t xml:space="preserve"> encontrado</w:t>
+      </w:r>
+      <w:r>
+        <w:rPr>
+          <w:lang w:val="es-CL"/>
+        </w:rPr>
+        <w:t>s</w:t>
+      </w:r>
+      <w:r>
+        <w:rPr>
+          <w:lang w:val="es-CL"/>
+        </w:rPr>
+        <w:t xml:space="preserve"> con su descripción para una eventual recuperación de este</w:t>
+      </w:r>
+      <w:r>
+        <w:rPr>
+          <w:lang w:val="es-CL"/>
+        </w:rPr>
+        <w:t>.</w:t>
+      </w:r>
+    </w:p>
+    <w:p>
+      <w:pPr>
+        <w:pStyle w:val="Prrafodelista"/>
+        <w:numPr>
+          <w:ilvl w:val="0"/>
+          <w:numId w:val="1"/>
+        </w:numPr>
+        <w:rPr>
+          <w:lang w:val="es-CL"/>
+        </w:rPr>
+      </w:pPr>
+      <w:r>
+        <w:rPr>
+          <w:lang w:val="es-CL"/>
+        </w:rPr>
+        <w:t>(</w:t>
+      </w:r>
+      <w:proofErr w:type="spellStart"/>
+      <w:r>
+        <w:rPr>
+          <w:lang w:val="es-CL"/>
+        </w:rPr>
+        <w:t>Must</w:t>
+      </w:r>
+      <w:proofErr w:type="spellEnd"/>
+      <w:r>
+        <w:rPr>
+          <w:lang w:val="es-CL"/>
+        </w:rPr>
+        <w:t xml:space="preserve">) </w:t>
+      </w:r>
+      <w:r>
+        <w:rPr>
+          <w:lang w:val="es-CL"/>
+        </w:rPr>
+        <w:t>Como administrador, quiero poder ver la lista de reportes de objetos perdidos de todos los usuarios, para seleccionar y analizarlos personalmente</w:t>
+      </w:r>
+      <w:r>
+        <w:rPr>
+          <w:lang w:val="es-CL"/>
+        </w:rPr>
+        <w:t>.</w:t>
       </w:r>
     </w:p>
     <w:sectPr>
@@ -1389,7 +1537,6 @@
   <w:style w:type="character" w:default="1" w:styleId="Fuentedeprrafopredeter">
     <w:name w:val="Default Paragraph Font"/>
     <w:uiPriority w:val="1"/>
-    <w:semiHidden/>
     <w:unhideWhenUsed/>
   </w:style>
   <w:style w:type="table" w:default="1" w:styleId="Tablanormal">

</xml_diff>

<commit_message>
Se pueden subir imágenes sobre el objeto perdido y encontrado (opcional)
</commit_message>
<xml_diff>
--- a/Historias_de_usuario.docx
+++ b/Historias_de_usuario.docx
@@ -154,7 +154,14 @@
         <w:rPr>
           <w:lang w:val="es-CL"/>
         </w:rPr>
-        <w:t xml:space="preserve"> quiero realizar </w:t>
+        <w:t xml:space="preserve"> quiero </w:t>
+      </w:r>
+      <w:proofErr w:type="gramStart"/>
+      <w:r>
+        <w:rPr>
+          <w:lang w:val="es-CL"/>
+        </w:rPr>
+        <w:t xml:space="preserve">realizar </w:t>
       </w:r>
       <w:r>
         <w:rPr>
@@ -174,11 +181,19 @@
         </w:rPr>
         <w:t>s</w:t>
       </w:r>
-      <w:r>
-        <w:rPr>
-          <w:lang w:val="es-CL"/>
-        </w:rPr>
-        <w:t xml:space="preserve"> sobre  objeto</w:t>
+      <w:proofErr w:type="gramEnd"/>
+      <w:r>
+        <w:rPr>
+          <w:lang w:val="es-CL"/>
+        </w:rPr>
+        <w:t xml:space="preserve"> </w:t>
+      </w:r>
+      <w:proofErr w:type="gramStart"/>
+      <w:r>
+        <w:rPr>
+          <w:lang w:val="es-CL"/>
+        </w:rPr>
+        <w:t>sobre  objeto</w:t>
       </w:r>
       <w:r>
         <w:rPr>
@@ -186,6 +201,7 @@
         </w:rPr>
         <w:t>s</w:t>
       </w:r>
+      <w:proofErr w:type="gramEnd"/>
       <w:r>
         <w:rPr>
           <w:lang w:val="es-CL"/>
@@ -239,7 +255,7 @@
         <w:rPr>
           <w:lang w:val="es-CL"/>
         </w:rPr>
-        <w:t>Must</w:t>
+        <w:t>Should</w:t>
       </w:r>
       <w:proofErr w:type="spellEnd"/>
       <w:r>
@@ -260,13 +276,7 @@
         <w:rPr>
           <w:lang w:val="es-CL"/>
         </w:rPr>
-        <w:t>,</w:t>
-      </w:r>
-      <w:r>
-        <w:rPr>
-          <w:lang w:val="es-CL"/>
-        </w:rPr>
-        <w:t xml:space="preserve"> quiero poder ingresar datos de contacto para poder ser notificado en caso de que el objeto perdido sea encontrado.</w:t>
+        <w:t>, quiero ser capaz de revisar el estado en que se encuentra el objeto perdido para poder estar informado si fue encontrado.</w:t>
       </w:r>
     </w:p>
     <w:p>
@@ -291,7 +301,7 @@
         <w:rPr>
           <w:lang w:val="es-CL"/>
         </w:rPr>
-        <w:t>Should</w:t>
+        <w:t>Must</w:t>
       </w:r>
       <w:proofErr w:type="spellEnd"/>
       <w:r>
@@ -306,13 +316,27 @@
           <w:bCs/>
           <w:lang w:val="es-CL"/>
         </w:rPr>
-        <w:t>buscador</w:t>
-      </w:r>
-      <w:r>
-        <w:rPr>
-          <w:lang w:val="es-CL"/>
-        </w:rPr>
-        <w:t>, quiero ser capaz de revisar el estado en que se encuentra el objeto perdido para poder estar informado si fue encontrado.</w:t>
+        <w:t>administrador</w:t>
+      </w:r>
+      <w:r>
+        <w:rPr>
+          <w:lang w:val="es-CL"/>
+        </w:rPr>
+        <w:t xml:space="preserve">, quiero validar los </w:t>
+      </w:r>
+      <w:proofErr w:type="spellStart"/>
+      <w:r>
+        <w:rPr>
+          <w:lang w:val="es-CL"/>
+        </w:rPr>
+        <w:t>matching</w:t>
+      </w:r>
+      <w:proofErr w:type="spellEnd"/>
+      <w:r>
+        <w:rPr>
+          <w:lang w:val="es-CL"/>
+        </w:rPr>
+        <w:t xml:space="preserve"> entre reportes y objetos encontrados para poder verificar que sean correctos.</w:t>
       </w:r>
     </w:p>
     <w:p>
@@ -344,7 +368,13 @@
         <w:rPr>
           <w:lang w:val="es-CL"/>
         </w:rPr>
-        <w:t xml:space="preserve">) Como </w:t>
+        <w:t>)</w:t>
+      </w:r>
+      <w:r>
+        <w:rPr>
+          <w:lang w:val="es-CL"/>
+        </w:rPr>
+        <w:t xml:space="preserve"> Como </w:t>
       </w:r>
       <w:r>
         <w:rPr>
@@ -352,27 +382,19 @@
           <w:bCs/>
           <w:lang w:val="es-CL"/>
         </w:rPr>
-        <w:t>administrador</w:t>
-      </w:r>
-      <w:r>
-        <w:rPr>
-          <w:lang w:val="es-CL"/>
-        </w:rPr>
-        <w:t xml:space="preserve">, quiero validar los </w:t>
-      </w:r>
-      <w:proofErr w:type="spellStart"/>
-      <w:r>
-        <w:rPr>
-          <w:lang w:val="es-CL"/>
-        </w:rPr>
-        <w:t>matching</w:t>
-      </w:r>
-      <w:proofErr w:type="spellEnd"/>
-      <w:r>
-        <w:rPr>
-          <w:lang w:val="es-CL"/>
-        </w:rPr>
-        <w:t xml:space="preserve"> entre reportes y objetos encontrados para poder verificar que sean correctos.</w:t>
+        <w:t>buscador</w:t>
+      </w:r>
+      <w:r>
+        <w:rPr>
+          <w:lang w:val="es-CL"/>
+        </w:rPr>
+        <w:t xml:space="preserve"> </w:t>
+      </w:r>
+      <w:r>
+        <w:rPr>
+          <w:lang w:val="es-CL"/>
+        </w:rPr>
+        <w:t>quiero poder cancelar un reporte de un objeto perdido para evitar generar reportes equivocados o innecesarios.</w:t>
       </w:r>
     </w:p>
     <w:p>
@@ -397,20 +419,14 @@
         <w:rPr>
           <w:lang w:val="es-CL"/>
         </w:rPr>
-        <w:t>Must</w:t>
+        <w:t>Should</w:t>
       </w:r>
       <w:proofErr w:type="spellEnd"/>
       <w:r>
         <w:rPr>
           <w:lang w:val="es-CL"/>
         </w:rPr>
-        <w:t>)</w:t>
-      </w:r>
-      <w:r>
-        <w:rPr>
-          <w:lang w:val="es-CL"/>
-        </w:rPr>
-        <w:t xml:space="preserve"> Como </w:t>
+        <w:t xml:space="preserve">) Como </w:t>
       </w:r>
       <w:r>
         <w:rPr>
@@ -424,13 +440,7 @@
         <w:rPr>
           <w:lang w:val="es-CL"/>
         </w:rPr>
-        <w:t xml:space="preserve"> </w:t>
-      </w:r>
-      <w:r>
-        <w:rPr>
-          <w:lang w:val="es-CL"/>
-        </w:rPr>
-        <w:t>quiero poder cancelar un reporte de un objeto perdido para evitar generar reportes equivocados o innecesarios.</w:t>
+        <w:t>, quiero poder realizar modificaciones a reportes que haya emitido para poder corregir errores que haya cometido al registrarlo.</w:t>
       </w:r>
     </w:p>
     <w:p>
@@ -470,13 +480,63 @@
           <w:bCs/>
           <w:lang w:val="es-CL"/>
         </w:rPr>
-        <w:t>buscador</w:t>
-      </w:r>
-      <w:r>
-        <w:rPr>
-          <w:lang w:val="es-CL"/>
-        </w:rPr>
-        <w:t>, quiero poder realizar modificaciones a reportes que haya emitido para poder corregir errores que haya cometido al registrarlo.</w:t>
+        <w:t>administrado</w:t>
+      </w:r>
+      <w:r>
+        <w:rPr>
+          <w:b/>
+          <w:bCs/>
+          <w:lang w:val="es-CL"/>
+        </w:rPr>
+        <w:t>r</w:t>
+      </w:r>
+      <w:r>
+        <w:rPr>
+          <w:lang w:val="es-CL"/>
+        </w:rPr>
+        <w:t>, quiero poder eliminar reportes de objeto</w:t>
+      </w:r>
+      <w:r>
+        <w:rPr>
+          <w:lang w:val="es-CL"/>
+        </w:rPr>
+        <w:t xml:space="preserve">s </w:t>
+      </w:r>
+      <w:r>
+        <w:rPr>
+          <w:lang w:val="es-CL"/>
+        </w:rPr>
+        <w:t xml:space="preserve">perdidos </w:t>
+      </w:r>
+      <w:r>
+        <w:rPr>
+          <w:lang w:val="es-CL"/>
+        </w:rPr>
+        <w:t>s</w:t>
+      </w:r>
+      <w:r>
+        <w:rPr>
+          <w:lang w:val="es-CL"/>
+        </w:rPr>
+        <w:t>eñalando su razón</w:t>
+      </w:r>
+      <w:r>
+        <w:rPr>
+          <w:lang w:val="es-CL"/>
+        </w:rPr>
+        <w:t xml:space="preserve"> </w:t>
+      </w:r>
+      <w:r>
+        <w:rPr>
+          <w:lang w:val="es-CL"/>
+        </w:rPr>
+        <w:t>para</w:t>
+      </w:r>
+      <w:r>
+        <w:rPr>
+          <w:lang w:val="es-CL"/>
+        </w:rPr>
+        <w:t xml:space="preserve"> que el sistema solo administre los necesarios.</w:t>
       </w:r>
     </w:p>
     <w:p>
@@ -501,7 +561,7 @@
         <w:rPr>
           <w:lang w:val="es-CL"/>
         </w:rPr>
-        <w:t>Should</w:t>
+        <w:t>Must</w:t>
       </w:r>
       <w:proofErr w:type="spellEnd"/>
       <w:r>
@@ -516,63 +576,13 @@
           <w:bCs/>
           <w:lang w:val="es-CL"/>
         </w:rPr>
-        <w:t>administrado</w:t>
-      </w:r>
-      <w:r>
-        <w:rPr>
-          <w:b/>
-          <w:bCs/>
-          <w:lang w:val="es-CL"/>
-        </w:rPr>
-        <w:t>r</w:t>
-      </w:r>
-      <w:r>
-        <w:rPr>
-          <w:lang w:val="es-CL"/>
-        </w:rPr>
-        <w:t>, quiero poder eliminar reportes de objeto</w:t>
-      </w:r>
-      <w:r>
-        <w:rPr>
-          <w:lang w:val="es-CL"/>
-        </w:rPr>
-        <w:t xml:space="preserve">s </w:t>
-      </w:r>
-      <w:r>
-        <w:rPr>
-          <w:lang w:val="es-CL"/>
-        </w:rPr>
-        <w:t xml:space="preserve">perdidos </w:t>
-      </w:r>
-      <w:r>
-        <w:rPr>
-          <w:lang w:val="es-CL"/>
-        </w:rPr>
-        <w:t>s</w:t>
-      </w:r>
-      <w:r>
-        <w:rPr>
-          <w:lang w:val="es-CL"/>
-        </w:rPr>
-        <w:t>eñalando su razón</w:t>
-      </w:r>
-      <w:r>
-        <w:rPr>
-          <w:lang w:val="es-CL"/>
-        </w:rPr>
-        <w:t xml:space="preserve"> </w:t>
-      </w:r>
-      <w:r>
-        <w:rPr>
-          <w:lang w:val="es-CL"/>
-        </w:rPr>
-        <w:t>para</w:t>
-      </w:r>
-      <w:r>
-        <w:rPr>
-          <w:lang w:val="es-CL"/>
-        </w:rPr>
-        <w:t xml:space="preserve"> que el sistema solo administre los necesarios.</w:t>
+        <w:t>buscador</w:t>
+      </w:r>
+      <w:r>
+        <w:rPr>
+          <w:lang w:val="es-CL"/>
+        </w:rPr>
+        <w:t>, quiero que los datos que proporcione sean protegidos para estar seguro y confiado al usar el sistema.</w:t>
       </w:r>
     </w:p>
     <w:p>
@@ -604,7 +614,13 @@
         <w:rPr>
           <w:lang w:val="es-CL"/>
         </w:rPr>
-        <w:t xml:space="preserve">) Como </w:t>
+        <w:t xml:space="preserve">) </w:t>
+      </w:r>
+      <w:r>
+        <w:rPr>
+          <w:lang w:val="es-CL"/>
+        </w:rPr>
+        <w:t xml:space="preserve">Como </w:t>
       </w:r>
       <w:r>
         <w:rPr>
@@ -612,51 +628,7 @@
           <w:bCs/>
           <w:lang w:val="es-CL"/>
         </w:rPr>
-        <w:t>buscador</w:t>
-      </w:r>
-      <w:r>
-        <w:rPr>
-          <w:lang w:val="es-CL"/>
-        </w:rPr>
-        <w:t>, quiero que los datos que proporcione sean protegidos para estar seguro y confiado al usar el sistema.</w:t>
-      </w:r>
-    </w:p>
-    <w:p>
-      <w:pPr>
-        <w:pStyle w:val="Prrafodelista"/>
-        <w:numPr>
-          <w:ilvl w:val="0"/>
-          <w:numId w:val="1"/>
-        </w:numPr>
-        <w:rPr>
-          <w:lang w:val="es-CL"/>
-        </w:rPr>
-      </w:pPr>
-      <w:r>
-        <w:rPr>
-          <w:lang w:val="es-CL"/>
-        </w:rPr>
-        <w:t>(</w:t>
-      </w:r>
-      <w:proofErr w:type="spellStart"/>
-      <w:r>
-        <w:rPr>
-          <w:lang w:val="es-CL"/>
-        </w:rPr>
-        <w:t>Must</w:t>
-      </w:r>
-      <w:proofErr w:type="spellEnd"/>
-      <w:r>
-        <w:rPr>
-          <w:lang w:val="es-CL"/>
-        </w:rPr>
-        <w:t xml:space="preserve">) </w:t>
-      </w:r>
-      <w:r>
-        <w:rPr>
-          <w:lang w:val="es-CL"/>
-        </w:rPr>
-        <w:t xml:space="preserve">Como </w:t>
+        <w:t>administrador</w:t>
       </w:r>
       <w:r>
         <w:rPr>
@@ -664,21 +636,20 @@
           <w:bCs/>
           <w:lang w:val="es-CL"/>
         </w:rPr>
-        <w:t>administrador</w:t>
-      </w:r>
-      <w:r>
-        <w:rPr>
-          <w:b/>
-          <w:bCs/>
-          <w:lang w:val="es-CL"/>
-        </w:rPr>
         <w:t>,</w:t>
       </w:r>
       <w:r>
         <w:rPr>
           <w:lang w:val="es-CL"/>
         </w:rPr>
-        <w:t xml:space="preserve"> quiero realizar</w:t>
+        <w:t xml:space="preserve"> quiero </w:t>
+      </w:r>
+      <w:proofErr w:type="gramStart"/>
+      <w:r>
+        <w:rPr>
+          <w:lang w:val="es-CL"/>
+        </w:rPr>
+        <w:t>realizar</w:t>
       </w:r>
       <w:r>
         <w:rPr>
@@ -696,24 +667,38 @@
         <w:rPr>
           <w:lang w:val="es-CL"/>
         </w:rPr>
+        <w:t>s</w:t>
+      </w:r>
+      <w:proofErr w:type="gramEnd"/>
+      <w:r>
+        <w:rPr>
+          <w:lang w:val="es-CL"/>
+        </w:rPr>
+        <w:t xml:space="preserve"> </w:t>
+      </w:r>
+      <w:r>
+        <w:rPr>
+          <w:lang w:val="es-CL"/>
+        </w:rPr>
+        <w:t xml:space="preserve">de </w:t>
+      </w:r>
+      <w:proofErr w:type="gramStart"/>
+      <w:r>
+        <w:rPr>
+          <w:lang w:val="es-CL"/>
+        </w:rPr>
+        <w:t>objeto</w:t>
+      </w:r>
+      <w:r>
+        <w:rPr>
+          <w:lang w:val="es-CL"/>
+        </w:rPr>
         <w:t xml:space="preserve">s </w:t>
       </w:r>
       <w:r>
         <w:rPr>
           <w:lang w:val="es-CL"/>
         </w:rPr>
-        <w:t>de objeto</w:t>
-      </w:r>
-      <w:r>
-        <w:rPr>
-          <w:lang w:val="es-CL"/>
-        </w:rPr>
-        <w:t xml:space="preserve">s </w:t>
-      </w:r>
-      <w:r>
-        <w:rPr>
-          <w:lang w:val="es-CL"/>
-        </w:rPr>
         <w:t xml:space="preserve"> encontrado</w:t>
       </w:r>
       <w:r>
@@ -722,6 +707,7 @@
         </w:rPr>
         <w:t>s</w:t>
       </w:r>
+      <w:proofErr w:type="gramEnd"/>
       <w:r>
         <w:rPr>
           <w:lang w:val="es-CL"/>
@@ -1537,6 +1523,7 @@
   <w:style w:type="character" w:default="1" w:styleId="Fuentedeprrafopredeter">
     <w:name w:val="Default Paragraph Font"/>
     <w:uiPriority w:val="1"/>
+    <w:semiHidden/>
     <w:unhideWhenUsed/>
   </w:style>
   <w:style w:type="table" w:default="1" w:styleId="Tablanormal">

</xml_diff>